<commit_message>
Update How to build a crypto dashboard in Google Sheets.docx
</commit_message>
<xml_diff>
--- a/_word/How to build a crypto dashboard in Google Sheets.docx
+++ b/_word/How to build a crypto dashboard in Google Sheets.docx
@@ -7,8 +7,64 @@
         <w:pStyle w:val="Heading1"/>
       </w:pPr>
       <w:r>
-        <w:t>How to build a dashboard for crypto currencies in Google sheets</w:t>
-      </w:r>
+        <w:t xml:space="preserve">How </w:t>
+      </w:r>
+      <w:r>
+        <w:t>T</w:t>
+      </w:r>
+      <w:r>
+        <w:t xml:space="preserve">o </w:t>
+      </w:r>
+      <w:r>
+        <w:t>B</w:t>
+      </w:r>
+      <w:r>
+        <w:t xml:space="preserve">uild </w:t>
+      </w:r>
+      <w:r>
+        <w:t>A</w:t>
+      </w:r>
+      <w:r>
+        <w:t xml:space="preserve"> </w:t>
+      </w:r>
+      <w:r>
+        <w:t>D</w:t>
+      </w:r>
+      <w:r>
+        <w:t xml:space="preserve">ashboard </w:t>
+      </w:r>
+      <w:r>
+        <w:t>F</w:t>
+      </w:r>
+      <w:r>
+        <w:t xml:space="preserve">or </w:t>
+      </w:r>
+      <w:r>
+        <w:t>C</w:t>
+      </w:r>
+      <w:r>
+        <w:t xml:space="preserve">rypto </w:t>
+      </w:r>
+      <w:r>
+        <w:t>C</w:t>
+      </w:r>
+      <w:r>
+        <w:t xml:space="preserve">urrencies </w:t>
+      </w:r>
+      <w:r>
+        <w:t>I</w:t>
+      </w:r>
+      <w:r>
+        <w:t xml:space="preserve">n Google </w:t>
+      </w:r>
+      <w:proofErr w:type="gramStart"/>
+      <w:r>
+        <w:t>S</w:t>
+      </w:r>
+      <w:r>
+        <w:t>heets</w:t>
+      </w:r>
+      <w:proofErr w:type="gramEnd"/>
     </w:p>
     <w:p>
       <w:r>
@@ -96,9 +152,18 @@
       </w:r>
     </w:p>
     <w:p>
+      <w:pPr>
+        <w:jc w:val="center"/>
+        <w:rPr>
+          <w:b/>
+          <w:bCs/>
+        </w:rPr>
+      </w:pPr>
       <w:r>
         <w:rPr>
           <w:rFonts w:ascii="Courier New" w:hAnsi="Courier New" w:cs="Courier New"/>
+          <w:b/>
+          <w:bCs/>
           <w:color w:val="000000"/>
           <w:sz w:val="27"/>
           <w:szCs w:val="27"/>
@@ -116,8 +181,11 @@
     </w:p>
     <w:p>
       <w:pPr>
+        <w:jc w:val="center"/>
         <w:rPr>
           <w:rFonts w:ascii="Courier New" w:hAnsi="Courier New" w:cs="Courier New"/>
+          <w:b/>
+          <w:bCs/>
           <w:color w:val="000000"/>
           <w:sz w:val="27"/>
           <w:szCs w:val="27"/>
@@ -126,74 +194,45 @@
       <w:r>
         <w:rPr>
           <w:rFonts w:ascii="Courier New" w:hAnsi="Courier New" w:cs="Courier New"/>
+          <w:b/>
+          <w:bCs/>
           <w:color w:val="000000"/>
           <w:sz w:val="27"/>
           <w:szCs w:val="27"/>
         </w:rPr>
-        <w:t>IMPORTDATA("https://cryptoprices.cc/BTC/</w:t>
-      </w:r>
-      <w:r>
+        <w:t>IMPORTDATA("https://cryptoprices.cc/BTC/MCAP")</w:t>
+      </w:r>
+    </w:p>
+    <w:p>
+      <w:r>
+        <w:t>Also, a</w:t>
+      </w:r>
+      <w:r>
+        <w:t xml:space="preserve">ll time high.  </w:t>
+      </w:r>
+    </w:p>
+    <w:p>
+      <w:pPr>
+        <w:jc w:val="center"/>
         <w:rPr>
           <w:rFonts w:ascii="Courier New" w:hAnsi="Courier New" w:cs="Courier New"/>
+          <w:b/>
+          <w:bCs/>
           <w:color w:val="000000"/>
           <w:sz w:val="27"/>
           <w:szCs w:val="27"/>
         </w:rPr>
-        <w:t>MCAP</w:t>
-      </w:r>
+      </w:pPr>
       <w:r>
         <w:rPr>
           <w:rFonts w:ascii="Courier New" w:hAnsi="Courier New" w:cs="Courier New"/>
+          <w:b/>
+          <w:bCs/>
           <w:color w:val="000000"/>
           <w:sz w:val="27"/>
           <w:szCs w:val="27"/>
         </w:rPr>
-        <w:t>")</w:t>
-      </w:r>
-    </w:p>
-    <w:p>
-      <w:r>
-        <w:t>Also, a</w:t>
-      </w:r>
-      <w:r>
-        <w:t xml:space="preserve">ll time high.  </w:t>
-      </w:r>
-    </w:p>
-    <w:p>
-      <w:pPr>
-        <w:rPr>
-          <w:rFonts w:ascii="Courier New" w:hAnsi="Courier New" w:cs="Courier New"/>
-          <w:color w:val="000000"/>
-          <w:sz w:val="27"/>
-          <w:szCs w:val="27"/>
-        </w:rPr>
-      </w:pPr>
-      <w:r>
-        <w:rPr>
-          <w:rFonts w:ascii="Courier New" w:hAnsi="Courier New" w:cs="Courier New"/>
-          <w:color w:val="000000"/>
-          <w:sz w:val="27"/>
-          <w:szCs w:val="27"/>
-        </w:rPr>
-        <w:t>IMPORTDATA("https://cryptoprices.cc/BTC/</w:t>
-      </w:r>
-      <w:r>
-        <w:rPr>
-          <w:rFonts w:ascii="Courier New" w:hAnsi="Courier New" w:cs="Courier New"/>
-          <w:color w:val="000000"/>
-          <w:sz w:val="27"/>
-          <w:szCs w:val="27"/>
-        </w:rPr>
-        <w:t>ATH</w:t>
-      </w:r>
-      <w:r>
-        <w:rPr>
-          <w:rFonts w:ascii="Courier New" w:hAnsi="Courier New" w:cs="Courier New"/>
-          <w:color w:val="000000"/>
-          <w:sz w:val="27"/>
-          <w:szCs w:val="27"/>
-        </w:rPr>
-        <w:t>")</w:t>
+        <w:t>IMPORTDATA("https://cryptoprices.cc/BTC/ATH")</w:t>
       </w:r>
     </w:p>
     <w:p>
@@ -206,19 +245,36 @@
     </w:p>
     <w:p>
       <w:r>
-        <w:t xml:space="preserve">The tab Market_info, </w:t>
+        <w:t xml:space="preserve">The tab </w:t>
+      </w:r>
+      <w:proofErr w:type="spellStart"/>
+      <w:r>
+        <w:t>Market_info</w:t>
+      </w:r>
+      <w:proofErr w:type="spellEnd"/>
+      <w:r>
+        <w:t xml:space="preserve">, </w:t>
       </w:r>
       <w:r>
         <w:t>contains information to give an insight of the market from a selected number of coins.</w:t>
       </w:r>
     </w:p>
     <w:p>
-      <w:r>
-        <w:rPr>
-          <w:b/>
-          <w:bCs/>
-        </w:rPr>
-        <w:t>On_Off:</w:t>
+      <w:proofErr w:type="spellStart"/>
+      <w:r>
+        <w:rPr>
+          <w:b/>
+          <w:bCs/>
+        </w:rPr>
+        <w:t>On_Off</w:t>
+      </w:r>
+      <w:proofErr w:type="spellEnd"/>
+      <w:r>
+        <w:rPr>
+          <w:b/>
+          <w:bCs/>
+        </w:rPr>
+        <w:t>:</w:t>
       </w:r>
       <w:r>
         <w:t xml:space="preserve"> </w:t>
@@ -239,7 +295,15 @@
         <w:t>to select the particular crypto currency</w:t>
       </w:r>
       <w:r>
-        <w:t>, If marked 0 no info is shown.</w:t>
+        <w:t xml:space="preserve">, </w:t>
+      </w:r>
+      <w:proofErr w:type="gramStart"/>
+      <w:r>
+        <w:t>If</w:t>
+      </w:r>
+      <w:proofErr w:type="gramEnd"/>
+      <w:r>
+        <w:t xml:space="preserve"> marked 0 no info is shown.</w:t>
       </w:r>
     </w:p>
     <w:p>
@@ -267,6 +331,7 @@
       </w:r>
     </w:p>
     <w:p>
+      <w:proofErr w:type="spellStart"/>
       <w:r>
         <w:rPr>
           <w:b/>
@@ -274,11 +339,13 @@
         </w:rPr>
         <w:t>Marketcap</w:t>
       </w:r>
+      <w:proofErr w:type="spellEnd"/>
       <w:r>
         <w:t>: Market capitalization from Data Source</w:t>
       </w:r>
     </w:p>
     <w:p>
+      <w:proofErr w:type="spellStart"/>
       <w:r>
         <w:rPr>
           <w:b/>
@@ -286,6 +353,7 @@
         </w:rPr>
         <w:t>AllTimeHigh</w:t>
       </w:r>
+      <w:proofErr w:type="spellEnd"/>
       <w:r>
         <w:t>: Provides crypto currency all time high</w:t>
       </w:r>
@@ -320,7 +388,41 @@
     </w:p>
     <w:p>
       <w:r>
-        <w:t xml:space="preserve">The Refresh button to the right is macro that executes the update for the Price, Marketcap and AllTimeHigh columns. This </w:t>
+        <w:t xml:space="preserve">The Refresh button to the right is macro that executes the update for the </w:t>
+      </w:r>
+      <w:r>
+        <w:rPr>
+          <w:b/>
+          <w:bCs/>
+        </w:rPr>
+        <w:t>Price</w:t>
+      </w:r>
+      <w:r>
+        <w:t xml:space="preserve">, </w:t>
+      </w:r>
+      <w:proofErr w:type="spellStart"/>
+      <w:r>
+        <w:rPr>
+          <w:b/>
+          <w:bCs/>
+        </w:rPr>
+        <w:t>Marketcap</w:t>
+      </w:r>
+      <w:proofErr w:type="spellEnd"/>
+      <w:r>
+        <w:t xml:space="preserve"> and </w:t>
+      </w:r>
+      <w:proofErr w:type="spellStart"/>
+      <w:r>
+        <w:rPr>
+          <w:b/>
+          <w:bCs/>
+        </w:rPr>
+        <w:t>AllTimeHigh</w:t>
+      </w:r>
+      <w:proofErr w:type="spellEnd"/>
+      <w:r>
+        <w:t xml:space="preserve"> columns. This </w:t>
       </w:r>
       <w:hyperlink r:id="rId5" w:anchor=":~:text=To%20assign%20a%20macro%20to,by%20clicking%20on%20the%20button." w:history="1">
         <w:r>
@@ -346,55 +448,69 @@
     </w:p>
     <w:p/>
     <w:p>
-      <w:r>
-        <w:t xml:space="preserve">You have the exchanges such as Coinbase and FTX, the wallets. </w:t>
-      </w:r>
-    </w:p>
-    <w:p/>
-    <w:p/>
+      <w:pPr>
+        <w:pStyle w:val="Heading3"/>
+      </w:pPr>
+      <w:r>
+        <w:t>Supporting Links:</w:t>
+      </w:r>
+    </w:p>
     <w:p>
       <w:r>
         <w:t>Gets info on Crypto market</w:t>
       </w:r>
-    </w:p>
-    <w:p>
+      <w:r>
+        <w:t xml:space="preserve">: </w:t>
+      </w:r>
       <w:r>
         <w:t>https://coinmarketcap.com/</w:t>
       </w:r>
     </w:p>
     <w:p>
       <w:r>
+        <w:rPr>
+          <w:b/>
+          <w:bCs/>
+        </w:rPr>
         <w:t>Getting started with the macro</w:t>
       </w:r>
-    </w:p>
-    <w:p>
+      <w:r>
+        <w:rPr>
+          <w:b/>
+          <w:bCs/>
+        </w:rPr>
+        <w:t>:</w:t>
+      </w:r>
+      <w:r>
+        <w:t xml:space="preserve"> </w:t>
+      </w:r>
       <w:hyperlink r:id="rId6" w:history="1">
         <w:r>
           <w:rPr>
             <w:rStyle w:val="Hyperlink"/>
           </w:rPr>
-          <w:t>https://</w:t>
-        </w:r>
-        <w:r>
-          <w:rPr>
-            <w:rStyle w:val="Hyperlink"/>
-          </w:rPr>
-          <w:t>m</w:t>
-        </w:r>
-        <w:r>
-          <w:rPr>
-            <w:rStyle w:val="Hyperlink"/>
-          </w:rPr>
-          <w:t>edium.com/coinmonks/real-time-crypto-prices-on-google-sheets-3-simple-steps-b73d9ba3e81c</w:t>
+          <w:t>https://medium.com/coinmonks/real-time-crypto-prices-on-google-sheets-3-simple-steps-b73d9ba3e81c</w:t>
         </w:r>
       </w:hyperlink>
     </w:p>
     <w:p>
       <w:r>
+        <w:rPr>
+          <w:b/>
+          <w:bCs/>
+        </w:rPr>
         <w:t>Creating the Macro Button</w:t>
       </w:r>
-    </w:p>
-    <w:p>
+      <w:r>
+        <w:rPr>
+          <w:b/>
+          <w:bCs/>
+        </w:rPr>
+        <w:t>:</w:t>
+      </w:r>
+      <w:r>
+        <w:t xml:space="preserve"> </w:t>
+      </w:r>
       <w:r>
         <w:t>https://spreadsheet.dev/buttons-in-google-sheets#:~:text=To%20assign%20a%20macro%20to,by%20clicking%20on%20the%20button.</w:t>
       </w:r>
@@ -851,6 +967,28 @@
       <w:szCs w:val="26"/>
     </w:rPr>
   </w:style>
+  <w:style w:type="paragraph" w:styleId="Heading3">
+    <w:name w:val="heading 3"/>
+    <w:basedOn w:val="Normal"/>
+    <w:next w:val="Normal"/>
+    <w:link w:val="Heading3Char"/>
+    <w:uiPriority w:val="9"/>
+    <w:unhideWhenUsed/>
+    <w:qFormat/>
+    <w:rsid w:val="00C908B8"/>
+    <w:pPr>
+      <w:keepNext/>
+      <w:keepLines/>
+      <w:spacing w:before="40" w:after="0"/>
+      <w:outlineLvl w:val="2"/>
+    </w:pPr>
+    <w:rPr>
+      <w:rFonts w:asciiTheme="majorHAnsi" w:eastAsiaTheme="majorEastAsia" w:hAnsiTheme="majorHAnsi" w:cstheme="majorBidi"/>
+      <w:color w:val="1F3763" w:themeColor="accent1" w:themeShade="7F"/>
+      <w:sz w:val="24"/>
+      <w:szCs w:val="24"/>
+    </w:rPr>
+  </w:style>
   <w:style w:type="character" w:default="1" w:styleId="DefaultParagraphFont">
     <w:name w:val="Default Paragraph Font"/>
     <w:uiPriority w:val="1"/>
@@ -937,6 +1075,19 @@
       <w:color w:val="2F5496" w:themeColor="accent1" w:themeShade="BF"/>
       <w:sz w:val="26"/>
       <w:szCs w:val="26"/>
+    </w:rPr>
+  </w:style>
+  <w:style w:type="character" w:customStyle="1" w:styleId="Heading3Char">
+    <w:name w:val="Heading 3 Char"/>
+    <w:basedOn w:val="DefaultParagraphFont"/>
+    <w:link w:val="Heading3"/>
+    <w:uiPriority w:val="9"/>
+    <w:rsid w:val="00C908B8"/>
+    <w:rPr>
+      <w:rFonts w:asciiTheme="majorHAnsi" w:eastAsiaTheme="majorEastAsia" w:hAnsiTheme="majorHAnsi" w:cstheme="majorBidi"/>
+      <w:color w:val="1F3763" w:themeColor="accent1" w:themeShade="7F"/>
+      <w:sz w:val="24"/>
+      <w:szCs w:val="24"/>
     </w:rPr>
   </w:style>
 </w:styles>

</xml_diff>